<commit_message>
moved final figures into this repo
</commit_message>
<xml_diff>
--- a/final submission/PLoS Bio list.docx
+++ b/final submission/PLoS Bio list.docx
@@ -24,16 +24,16 @@
           <w:sz w:val="22"/>
           <w:szCs w:val="22"/>
         </w:rPr>
-        <w:t>I</w:t>
-      </w:r>
-      <w:r>
-        <w:rPr>
-          <w:rFonts w:ascii="Calibri" w:hAnsi="Calibri" w:cs="Calibri"/>
-          <w:color w:val="000000"/>
-          <w:sz w:val="22"/>
-          <w:szCs w:val="22"/>
-        </w:rPr>
-        <w:t xml:space="preserve">n the Supporting Info card, please ensure that all uploaded files use the following format verbatim (with an underscore instead of spaces): </w:t>
+        <w:t xml:space="preserve">DONE. </w:t>
+      </w:r>
+      <w:r>
+        <w:rPr>
+          <w:rFonts w:ascii="Calibri" w:hAnsi="Calibri" w:cs="Calibri"/>
+          <w:color w:val="000000"/>
+          <w:sz w:val="22"/>
+          <w:szCs w:val="22"/>
+        </w:rPr>
+        <w:t xml:space="preserve">In the Supporting Info card, please ensure that all uploaded files use the following format verbatim (with an underscore instead of spaces): </w:t>
       </w:r>
       <w:proofErr w:type="spellStart"/>
       <w:r>
@@ -74,7 +74,34 @@
           <w:sz w:val="22"/>
           <w:szCs w:val="22"/>
         </w:rPr>
-        <w:t>Please upload your Supporting Information items individually, rather than in a single file, as you refer to them individually in the text. Please also provide a legend for each under the heading Supporting Information. Supporting Information files should be less than 10 MB each, and the individual figure files should be labelled in the style “S1 Fig”, “S2 Fig</w:t>
+        <w:t xml:space="preserve">DONE </w:t>
+      </w:r>
+      <w:r>
+        <w:rPr>
+          <w:rFonts w:ascii="Calibri" w:hAnsi="Calibri" w:cs="Calibri"/>
+          <w:color w:val="000000"/>
+          <w:sz w:val="22"/>
+          <w:szCs w:val="22"/>
+        </w:rPr>
+        <w:t>Please upload your Supporting Information items individually, rather than in a single file, as you refer to them individually in the text. Please also provide a legend for each under the heading Supporting Information. Supporting Information files should be less than 10 MB each, and the individual figure files should be labelled in the style “S1 Fig”, “S2 Fig”,</w:t>
+      </w:r>
+      <w:r>
+        <w:rPr>
+          <w:rFonts w:ascii="Calibri" w:hAnsi="Calibri" w:cs="Calibri"/>
+          <w:color w:val="000000"/>
+          <w:sz w:val="22"/>
+          <w:szCs w:val="22"/>
+        </w:rPr>
+        <w:t xml:space="preserve"> </w:t>
+      </w:r>
+      <w:r>
+        <w:rPr>
+          <w:rFonts w:ascii="Calibri" w:hAnsi="Calibri" w:cs="Calibri"/>
+          <w:color w:val="000000"/>
+          <w:sz w:val="22"/>
+          <w:szCs w:val="22"/>
+        </w:rPr>
+        <w:t xml:space="preserve">“S1 </w:t>
       </w:r>
       <w:proofErr w:type="gramStart"/>
       <w:r>
@@ -84,7 +111,7 @@
           <w:sz w:val="22"/>
           <w:szCs w:val="22"/>
         </w:rPr>
-        <w:t>”,“</w:t>
+        <w:t>Text ,</w:t>
       </w:r>
       <w:proofErr w:type="gramEnd"/>
       <w:r>
@@ -94,7 +121,7 @@
           <w:sz w:val="22"/>
           <w:szCs w:val="22"/>
         </w:rPr>
-        <w:t>S1 Text ,“S2 Text,” etc. </w:t>
+        <w:t>“S2 Text,” etc. </w:t>
       </w:r>
     </w:p>
     <w:p>
@@ -119,7 +146,26 @@
           <w:sz w:val="22"/>
           <w:szCs w:val="22"/>
         </w:rPr>
-        <w:t>Please provide a blurb which will be included in our weekly and monthly Electronic Table of Contents, sent out to users signed up to receive alerts from PLOS Biology. The blurb should be about 20-30 words long and is subject to editorial changes. It should, without exaggeration, entice people to read your manuscript. It should not be redundant with the title and should not contain acronyms or abbreviations. For examples, please view our Author Guidelines:</w:t>
+        <w:t xml:space="preserve">Please provide </w:t>
+      </w:r>
+      <w:r>
+        <w:rPr>
+          <w:rFonts w:ascii="Calibri" w:hAnsi="Calibri" w:cs="Calibri"/>
+          <w:color w:val="000000"/>
+          <w:sz w:val="22"/>
+          <w:szCs w:val="22"/>
+          <w:highlight w:val="yellow"/>
+        </w:rPr>
+        <w:t>a blurb</w:t>
+      </w:r>
+      <w:r>
+        <w:rPr>
+          <w:rFonts w:ascii="Calibri" w:hAnsi="Calibri" w:cs="Calibri"/>
+          <w:color w:val="000000"/>
+          <w:sz w:val="22"/>
+          <w:szCs w:val="22"/>
+        </w:rPr>
+        <w:t xml:space="preserve"> which will be included in our weekly and monthly Electronic Table of Contents, sent out to users signed up to receive alerts from PLOS Biology. The blurb should be about 20-30 words long and is subject to editorial changes. It should, without exaggeration, entice people to read your manuscript. It should not be redundant with the title and should not contain acronyms or abbreviations. For examples, please view our Author Guidelines:</w:t>
       </w:r>
       <w:r>
         <w:rPr>
@@ -195,6 +241,15 @@
           <w:sz w:val="22"/>
           <w:szCs w:val="22"/>
         </w:rPr>
+        <w:t xml:space="preserve">DONE </w:t>
+      </w:r>
+      <w:r>
+        <w:rPr>
+          <w:rFonts w:ascii="Calibri" w:hAnsi="Calibri" w:cs="Calibri"/>
+          <w:color w:val="000000"/>
+          <w:sz w:val="22"/>
+          <w:szCs w:val="22"/>
+        </w:rPr>
         <w:t>In the Financial Disclosure card, please provide as much information as possible, including grant numbers and URLs as appropriate. Please use the Additional Comments section to indicate who received the funding using the same initials provided in the Authors card (</w:t>
       </w:r>
       <w:proofErr w:type="spellStart"/>
@@ -240,6 +295,15 @@
           <w:sz w:val="22"/>
           <w:szCs w:val="22"/>
         </w:rPr>
+        <w:t xml:space="preserve">DONE </w:t>
+      </w:r>
+      <w:r>
+        <w:rPr>
+          <w:rFonts w:ascii="Calibri" w:hAnsi="Calibri" w:cs="Calibri"/>
+          <w:color w:val="000000"/>
+          <w:sz w:val="22"/>
+          <w:szCs w:val="22"/>
+        </w:rPr>
         <w:t>In Question #2 of the Data Availability card, please ensure you have provided all necessary access information in complete sentences. This statement will appear on the published version of your manuscript. </w:t>
       </w:r>
     </w:p>
@@ -258,52 +322,25 @@
           <w:szCs w:val="21"/>
         </w:rPr>
       </w:pPr>
-      <w:proofErr w:type="gramStart"/>
-      <w:r>
-        <w:rPr>
-          <w:rFonts w:ascii="Calibri" w:hAnsi="Calibri" w:cs="Calibri"/>
-          <w:color w:val="000000"/>
-          <w:sz w:val="22"/>
-          <w:szCs w:val="22"/>
-        </w:rPr>
-        <w:t>DONE</w:t>
-      </w:r>
-      <w:r>
-        <w:rPr>
-          <w:rFonts w:ascii="Calibri" w:hAnsi="Calibri" w:cs="Calibri"/>
-          <w:color w:val="000000"/>
-          <w:sz w:val="22"/>
-          <w:szCs w:val="22"/>
-        </w:rPr>
-        <w:t xml:space="preserve">  </w:t>
-      </w:r>
-      <w:r>
-        <w:rPr>
-          <w:rFonts w:ascii="Calibri" w:hAnsi="Calibri" w:cs="Calibri"/>
-          <w:color w:val="000000"/>
-          <w:sz w:val="22"/>
-          <w:szCs w:val="22"/>
-        </w:rPr>
-        <w:t>Please</w:t>
-      </w:r>
-      <w:proofErr w:type="gramEnd"/>
-      <w:r>
-        <w:rPr>
-          <w:rFonts w:ascii="Calibri" w:hAnsi="Calibri" w:cs="Calibri"/>
-          <w:color w:val="000000"/>
-          <w:sz w:val="22"/>
-          <w:szCs w:val="22"/>
-        </w:rPr>
-        <w:t xml:space="preserve"> include the corresponding author's email address on the title page of your manuscript, indicated by an asterisk (*). Only an asterisk and the email address itself are required.</w:t>
-      </w:r>
-      <w:r>
-        <w:rPr>
-          <w:rFonts w:ascii="Calibri" w:hAnsi="Calibri" w:cs="Calibri"/>
-          <w:color w:val="000000"/>
-          <w:sz w:val="22"/>
-          <w:szCs w:val="22"/>
-        </w:rPr>
-        <w:t xml:space="preserve"> </w:t>
+      <w:r>
+        <w:rPr>
+          <w:rFonts w:ascii="Calibri" w:hAnsi="Calibri" w:cs="Calibri"/>
+          <w:color w:val="000000"/>
+          <w:sz w:val="22"/>
+          <w:szCs w:val="22"/>
+        </w:rPr>
+        <w:t xml:space="preserve">DONE </w:t>
+      </w:r>
+      <w:bookmarkStart w:id="0" w:name="_GoBack"/>
+      <w:bookmarkEnd w:id="0"/>
+      <w:r>
+        <w:rPr>
+          <w:rFonts w:ascii="Calibri" w:hAnsi="Calibri" w:cs="Calibri"/>
+          <w:color w:val="000000"/>
+          <w:sz w:val="22"/>
+          <w:szCs w:val="22"/>
+        </w:rPr>
+        <w:t xml:space="preserve">Please include the corresponding author's email address on the title page of your manuscript, indicated by an asterisk (*). Only an asterisk and the email address itself are required. </w:t>
       </w:r>
     </w:p>
     <w:p>
@@ -328,16 +365,7 @@
           <w:sz w:val="22"/>
           <w:szCs w:val="22"/>
         </w:rPr>
-        <w:t xml:space="preserve">DONE </w:t>
-      </w:r>
-      <w:r>
-        <w:rPr>
-          <w:rFonts w:ascii="Calibri" w:hAnsi="Calibri" w:cs="Calibri"/>
-          <w:color w:val="000000"/>
-          <w:sz w:val="22"/>
-          <w:szCs w:val="22"/>
-        </w:rPr>
-        <w:t>Please remove the funding information from the acknowledgements section of your manuscript file. The published version is pulled automatically from the Financial Disclosure card and must not be duplicated. Please therefore take this opportunity to check that the information in this card is correct and completed in full.</w:t>
+        <w:t>DONE Please remove the funding information from the acknowledgements section of your manuscript file. The published version is pulled automatically from the Financial Disclosure card and must not be duplicated. Please therefore take this opportunity to check that the information in this card is correct and completed in full.</w:t>
       </w:r>
     </w:p>
     <w:p>
@@ -362,16 +390,7 @@
           <w:sz w:val="22"/>
           <w:szCs w:val="22"/>
         </w:rPr>
-        <w:t xml:space="preserve">DONE </w:t>
-      </w:r>
-      <w:r>
-        <w:rPr>
-          <w:rFonts w:ascii="Calibri" w:hAnsi="Calibri" w:cs="Calibri"/>
-          <w:color w:val="000000"/>
-          <w:sz w:val="22"/>
-          <w:szCs w:val="22"/>
-        </w:rPr>
-        <w:t>Please remove your Author Contribution section from your manuscript file as this information is automatically pulled from the Authors card and must not be duplicated. Please therefore take this opportunity to check that the information in this card is correct and completed in full for each author.</w:t>
+        <w:t>DONE Please remove your Author Contribution section from your manuscript file as this information is automatically pulled from the Authors card and must not be duplicated. Please therefore take this opportunity to check that the information in this card is correct and completed in full for each author.</w:t>
       </w:r>
     </w:p>
     <w:p>
@@ -431,6 +450,33 @@
           <w:szCs w:val="22"/>
         </w:rPr>
         <w:lastRenderedPageBreak/>
+        <w:t xml:space="preserve">DONE </w:t>
+      </w:r>
+      <w:r>
+        <w:rPr>
+          <w:rFonts w:ascii="Calibri" w:hAnsi="Calibri" w:cs="Calibri"/>
+          <w:color w:val="000000"/>
+          <w:sz w:val="22"/>
+          <w:szCs w:val="22"/>
+        </w:rPr>
+        <w:t xml:space="preserve"> </w:t>
+      </w:r>
+      <w:r>
+        <w:rPr>
+          <w:rFonts w:ascii="Calibri" w:hAnsi="Calibri" w:cs="Calibri"/>
+          <w:color w:val="000000"/>
+          <w:sz w:val="22"/>
+          <w:szCs w:val="22"/>
+        </w:rPr>
+        <w:t xml:space="preserve"> </w:t>
+      </w:r>
+      <w:r>
+        <w:rPr>
+          <w:rFonts w:ascii="Calibri" w:hAnsi="Calibri" w:cs="Calibri"/>
+          <w:color w:val="000000"/>
+          <w:sz w:val="22"/>
+          <w:szCs w:val="22"/>
+        </w:rPr>
         <w:t>All main tables must be in an editable format for typesetting. Please add the tables to your main text as an editable table and not an image.</w:t>
       </w:r>
     </w:p>
@@ -834,53 +880,7 @@
             <w:szCs w:val="21"/>
             <w:shd w:val="clear" w:color="auto" w:fill="FFFFFF"/>
           </w:rPr>
-          <w:t>http://journals.plos</w:t>
-        </w:r>
-        <w:r>
-          <w:rPr>
-            <w:rStyle w:val="Hyperlink"/>
-            <w:rFonts w:ascii="Arial" w:hAnsi="Arial" w:cs="Arial"/>
-            <w:color w:val="39A329"/>
-            <w:sz w:val="21"/>
-            <w:szCs w:val="21"/>
-            <w:shd w:val="clear" w:color="auto" w:fill="FFFFFF"/>
-          </w:rPr>
-          <w:t>.</w:t>
-        </w:r>
-        <w:r>
-          <w:rPr>
-            <w:rStyle w:val="Hyperlink"/>
-            <w:rFonts w:ascii="Arial" w:hAnsi="Arial" w:cs="Arial"/>
-            <w:color w:val="39A329"/>
-            <w:sz w:val="21"/>
-            <w:szCs w:val="21"/>
-            <w:shd w:val="clear" w:color="auto" w:fill="FFFFFF"/>
-          </w:rPr>
-          <w:t>org/</w:t>
-        </w:r>
-        <w:bookmarkStart w:id="0" w:name="_GoBack"/>
-        <w:bookmarkEnd w:id="0"/>
-        <w:r>
-          <w:rPr>
-            <w:rStyle w:val="Hyperlink"/>
-            <w:rFonts w:ascii="Arial" w:hAnsi="Arial" w:cs="Arial"/>
-            <w:color w:val="39A329"/>
-            <w:sz w:val="21"/>
-            <w:szCs w:val="21"/>
-            <w:shd w:val="clear" w:color="auto" w:fill="FFFFFF"/>
-          </w:rPr>
-          <w:t>p</w:t>
-        </w:r>
-        <w:r>
-          <w:rPr>
-            <w:rStyle w:val="Hyperlink"/>
-            <w:rFonts w:ascii="Arial" w:hAnsi="Arial" w:cs="Arial"/>
-            <w:color w:val="39A329"/>
-            <w:sz w:val="21"/>
-            <w:szCs w:val="21"/>
-            <w:shd w:val="clear" w:color="auto" w:fill="FFFFFF"/>
-          </w:rPr>
-          <w:t>losbiology/s/figures</w:t>
+          <w:t>http://journals.plos.org/plosbiology/s/figures</w:t>
         </w:r>
       </w:hyperlink>
       <w:r>
@@ -938,27 +938,7 @@
           <w:szCs w:val="21"/>
         </w:rPr>
         <w:lastRenderedPageBreak/>
-        <w:t xml:space="preserve">If you are using PDFCreator, </w:t>
-      </w:r>
-      <w:proofErr w:type="gramStart"/>
-      <w:r>
-        <w:rPr>
-          <w:rFonts w:ascii="Arial" w:hAnsi="Arial" w:cs="Arial"/>
-          <w:color w:val="000000"/>
-          <w:sz w:val="21"/>
-          <w:szCs w:val="21"/>
-        </w:rPr>
-        <w:t>Go</w:t>
-      </w:r>
-      <w:proofErr w:type="gramEnd"/>
-      <w:r>
-        <w:rPr>
-          <w:rFonts w:ascii="Arial" w:hAnsi="Arial" w:cs="Arial"/>
-          <w:color w:val="000000"/>
-          <w:sz w:val="21"/>
-          <w:szCs w:val="21"/>
-        </w:rPr>
-        <w:t xml:space="preserve"> to 'Printer Properties' and then click on 'Advanced' on the bottom right. Under 'Graphic', go to 'Print Quality' and select 600dpi.</w:t>
+        <w:t>If you are using PDFCreator, Go to 'Printer Properties' and then click on 'Advanced' on the bottom right. Under 'Graphic', go to 'Print Quality' and select 600dpi.</w:t>
       </w:r>
     </w:p>
     <w:p>
@@ -1331,7 +1311,7 @@
       </w:pPr>
     </w:pPrDefault>
   </w:docDefaults>
-  <w:latentStyles w:defLockedState="0" w:defUIPriority="99" w:defSemiHidden="0" w:defUnhideWhenUsed="0" w:defQFormat="0" w:count="375">
+  <w:latentStyles w:defLockedState="0" w:defUIPriority="99" w:defSemiHidden="0" w:defUnhideWhenUsed="0" w:defQFormat="0" w:count="376">
     <w:lsdException w:name="Normal" w:uiPriority="0" w:qFormat="1"/>
     <w:lsdException w:name="heading 1" w:uiPriority="9" w:qFormat="1"/>
     <w:lsdException w:name="heading 2" w:semiHidden="1" w:uiPriority="9" w:unhideWhenUsed="1" w:qFormat="1"/>
@@ -1437,7 +1417,6 @@
     <w:lsdException w:name="HTML Sample" w:semiHidden="1" w:unhideWhenUsed="1"/>
     <w:lsdException w:name="HTML Typewriter" w:semiHidden="1" w:unhideWhenUsed="1"/>
     <w:lsdException w:name="HTML Variable" w:semiHidden="1" w:unhideWhenUsed="1"/>
-    <w:lsdException w:name="Normal Table" w:semiHidden="1" w:unhideWhenUsed="1"/>
     <w:lsdException w:name="annotation subject" w:semiHidden="1" w:unhideWhenUsed="1"/>
     <w:lsdException w:name="No List" w:semiHidden="1" w:unhideWhenUsed="1"/>
     <w:lsdException w:name="Outline List 1" w:semiHidden="1" w:unhideWhenUsed="1"/>
@@ -1484,10 +1463,8 @@
     <w:lsdException w:name="Table Subtle 2" w:semiHidden="1" w:unhideWhenUsed="1"/>
     <w:lsdException w:name="Table Web 1" w:semiHidden="1" w:unhideWhenUsed="1"/>
     <w:lsdException w:name="Table Web 2" w:semiHidden="1" w:unhideWhenUsed="1"/>
-    <w:lsdException w:name="Table Web 3" w:semiHidden="1" w:unhideWhenUsed="1"/>
     <w:lsdException w:name="Balloon Text" w:semiHidden="1" w:unhideWhenUsed="1"/>
     <w:lsdException w:name="Table Grid" w:uiPriority="39"/>
-    <w:lsdException w:name="Table Theme" w:semiHidden="1" w:unhideWhenUsed="1"/>
     <w:lsdException w:name="Placeholder Text" w:semiHidden="1"/>
     <w:lsdException w:name="No Spacing" w:uiPriority="1" w:qFormat="1"/>
     <w:lsdException w:name="Light Shading" w:uiPriority="60"/>
@@ -1707,6 +1684,7 @@
     <w:lsdException w:name="Smart Hyperlink" w:semiHidden="1" w:unhideWhenUsed="1"/>
     <w:lsdException w:name="Hashtag" w:semiHidden="1" w:unhideWhenUsed="1"/>
     <w:lsdException w:name="Unresolved Mention" w:semiHidden="1" w:unhideWhenUsed="1"/>
+    <w:lsdException w:name="Smart Link" w:semiHidden="1" w:unhideWhenUsed="1"/>
   </w:latentStyles>
   <w:style w:type="paragraph" w:default="1" w:styleId="Normal">
     <w:name w:val="Normal"/>

</xml_diff>